<commit_message>
LCG Correccion protocolos sprints 3 y 4
</commit_message>
<xml_diff>
--- a/Sprints/3/Sprint3_Equipo_03_TICDevSolutions.docx
+++ b/Sprints/3/Sprint3_Equipo_03_TICDevSolutions.docx
@@ -405,15 +405,11 @@
         <w:r>
           <w:rPr>
             <w:rStyle w:val="Hipervnculo"/>
-            <w:lang w:val="es-ES"/>
           </w:rPr>
-          <w:t>https://github.com/lauracardenasgomez/TICDevSolutions/tree/main</w:t>
+          <w:t>https://github.com/lauracardenasgomez/TICDevSolutions/tree/development</w:t>
         </w:r>
       </w:hyperlink>
       <w:r>
-        <w:rPr>
-          <w:lang w:val="es-ES"/>
-        </w:rPr>
         <w:t xml:space="preserve"> </w:t>
       </w:r>
     </w:p>
@@ -1175,40 +1171,8 @@
           <w:szCs w:val="20"/>
           <w:lang w:val="es-ES"/>
         </w:rPr>
-        <w:t xml:space="preserve">5. </w:t>
-      </w:r>
-      <w:r>
-        <w:rPr>
-          <w:i/>
-          <w:iCs/>
-          <w:sz w:val="20"/>
-          <w:szCs w:val="20"/>
-          <w:lang w:val="es-ES"/>
-        </w:rPr>
-        <w:t xml:space="preserve"> </w:t>
-      </w:r>
-      <w:proofErr w:type="gramStart"/>
-      <w:r>
-        <w:rPr>
-          <w:i/>
-          <w:iCs/>
-          <w:sz w:val="20"/>
-          <w:szCs w:val="20"/>
-          <w:lang w:val="es-ES"/>
-        </w:rPr>
-        <w:t>Modelo</w:t>
-      </w:r>
-      <w:r>
-        <w:rPr>
-          <w:i/>
-          <w:iCs/>
-          <w:sz w:val="20"/>
-          <w:szCs w:val="20"/>
-          <w:lang w:val="es-ES"/>
-        </w:rPr>
-        <w:t xml:space="preserve"> usuarios</w:t>
-      </w:r>
-      <w:proofErr w:type="gramEnd"/>
+        <w:t>5.  Modelo usuarios</w:t>
+      </w:r>
     </w:p>
     <w:p>
       <w:pPr>
@@ -1394,27 +1358,7 @@
           <w:szCs w:val="20"/>
           <w:lang w:val="es-ES"/>
         </w:rPr>
-        <w:t>6</w:t>
-      </w:r>
-      <w:r>
-        <w:rPr>
-          <w:i/>
-          <w:iCs/>
-          <w:sz w:val="20"/>
-          <w:szCs w:val="20"/>
-          <w:lang w:val="es-ES"/>
-        </w:rPr>
-        <w:t xml:space="preserve">. </w:t>
-      </w:r>
-      <w:r>
-        <w:rPr>
-          <w:i/>
-          <w:iCs/>
-          <w:sz w:val="20"/>
-          <w:szCs w:val="20"/>
-          <w:lang w:val="es-ES"/>
-        </w:rPr>
-        <w:t>CRUD productos - rutas</w:t>
+        <w:t>6. CRUD productos - rutas</w:t>
       </w:r>
     </w:p>
     <w:p>
@@ -1511,37 +1455,7 @@
           <w:szCs w:val="20"/>
           <w:lang w:val="es-ES"/>
         </w:rPr>
-        <w:t>7</w:t>
-      </w:r>
-      <w:r>
-        <w:rPr>
-          <w:i/>
-          <w:iCs/>
-          <w:sz w:val="20"/>
-          <w:szCs w:val="20"/>
-          <w:lang w:val="es-ES"/>
-        </w:rPr>
-        <w:t xml:space="preserve">. CRUD </w:t>
-      </w:r>
-      <w:r>
-        <w:rPr>
-          <w:i/>
-          <w:iCs/>
-          <w:sz w:val="20"/>
-          <w:szCs w:val="20"/>
-          <w:lang w:val="es-ES"/>
-        </w:rPr>
-        <w:t>usuarios</w:t>
-      </w:r>
-      <w:r>
-        <w:rPr>
-          <w:i/>
-          <w:iCs/>
-          <w:sz w:val="20"/>
-          <w:szCs w:val="20"/>
-          <w:lang w:val="es-ES"/>
-        </w:rPr>
-        <w:t xml:space="preserve"> - rutas</w:t>
+        <w:t>7. CRUD usuarios - rutas</w:t>
       </w:r>
     </w:p>
     <w:p>

</xml_diff>